<commit_message>
Adding AWS Notes into the Devops repo
</commit_message>
<xml_diff>
--- a/AWS/AWS_Notes.docx
+++ b/AWS/AWS_Notes.docx
@@ -4,18 +4,10 @@
   <w:body>
     <w:p>
       <w:pPr>
-        <w:pStyle w:val="Heading1"/>
+        <w:pStyle w:val="Title"/>
         <w:jc w:val="center"/>
-        <w:rPr>
-          <w:sz w:val="36"/>
-          <w:szCs w:val="36"/>
-        </w:rPr>
-      </w:pPr>
-      <w:r>
-        <w:rPr>
-          <w:sz w:val="36"/>
-          <w:szCs w:val="36"/>
-        </w:rPr>
+      </w:pPr>
+      <w:r>
         <w:t>AWS Notes</w:t>
       </w:r>
     </w:p>
@@ -119,8 +111,6 @@
         </w:rPr>
         <w:t xml:space="preserve"> by configuring security, networking &amp; storage</w:t>
       </w:r>
-      <w:bookmarkStart w:id="0" w:name="_GoBack"/>
-      <w:bookmarkEnd w:id="0"/>
     </w:p>
     <w:p>
       <w:pPr>
@@ -145,20 +135,14 @@
     </w:p>
     <w:p>
       <w:pPr>
-        <w:jc w:val="both"/>
+        <w:pStyle w:val="Heading2"/>
         <w:rPr>
           <w:b/>
-          <w:i/>
-          <w:sz w:val="24"/>
-          <w:szCs w:val="24"/>
         </w:rPr>
       </w:pPr>
       <w:r>
         <w:rPr>
           <w:b/>
-          <w:i/>
-          <w:sz w:val="24"/>
-          <w:szCs w:val="24"/>
         </w:rPr>
         <w:t>Cloud Computing:</w:t>
       </w:r>
@@ -192,7 +176,7 @@
         <w:pStyle w:val="ListParagraph"/>
         <w:numPr>
           <w:ilvl w:val="0"/>
-          <w:numId w:val="3"/>
+          <w:numId w:val="5"/>
         </w:numPr>
         <w:jc w:val="both"/>
         <w:rPr>
@@ -205,8 +189,244 @@
           <w:sz w:val="24"/>
           <w:szCs w:val="24"/>
         </w:rPr>
-        <w:t>Companies like AWS take care of all the network-connected hardware required.</w:t>
-      </w:r>
+        <w:t xml:space="preserve">It Provides a simple way to access </w:t>
+      </w:r>
+      <w:r>
+        <w:rPr>
+          <w:sz w:val="24"/>
+          <w:szCs w:val="24"/>
+        </w:rPr>
+        <w:t>servers, storage, databases and a broad set of application servers over the internet</w:t>
+      </w:r>
+    </w:p>
+    <w:p>
+      <w:pPr>
+        <w:pStyle w:val="ListParagraph"/>
+        <w:numPr>
+          <w:ilvl w:val="0"/>
+          <w:numId w:val="5"/>
+        </w:numPr>
+        <w:jc w:val="both"/>
+        <w:rPr>
+          <w:sz w:val="24"/>
+          <w:szCs w:val="24"/>
+        </w:rPr>
+      </w:pPr>
+      <w:r>
+        <w:rPr>
+          <w:sz w:val="24"/>
+          <w:szCs w:val="24"/>
+        </w:rPr>
+        <w:t>Companies like AWS take care of all the network-connected hardware required</w:t>
+      </w:r>
+      <w:r>
+        <w:rPr>
+          <w:sz w:val="24"/>
+          <w:szCs w:val="24"/>
+        </w:rPr>
+        <w:t xml:space="preserve"> for the User’s application services</w:t>
+      </w:r>
+    </w:p>
+    <w:p>
+      <w:pPr>
+        <w:pStyle w:val="ListParagraph"/>
+        <w:numPr>
+          <w:ilvl w:val="0"/>
+          <w:numId w:val="5"/>
+        </w:numPr>
+        <w:jc w:val="both"/>
+        <w:rPr>
+          <w:sz w:val="24"/>
+          <w:szCs w:val="24"/>
+        </w:rPr>
+      </w:pPr>
+      <w:r>
+        <w:rPr>
+          <w:sz w:val="24"/>
+          <w:szCs w:val="24"/>
+        </w:rPr>
+        <w:t>Advantages:</w:t>
+      </w:r>
+    </w:p>
+    <w:p>
+      <w:pPr>
+        <w:pStyle w:val="ListParagraph"/>
+        <w:numPr>
+          <w:ilvl w:val="1"/>
+          <w:numId w:val="5"/>
+        </w:numPr>
+        <w:jc w:val="both"/>
+        <w:rPr>
+          <w:sz w:val="24"/>
+          <w:szCs w:val="24"/>
+        </w:rPr>
+      </w:pPr>
+      <w:r>
+        <w:rPr>
+          <w:sz w:val="24"/>
+          <w:szCs w:val="24"/>
+        </w:rPr>
+        <w:t xml:space="preserve">Trade capital expense for </w:t>
+      </w:r>
+      <w:r>
+        <w:rPr>
+          <w:i/>
+          <w:sz w:val="24"/>
+          <w:szCs w:val="24"/>
+        </w:rPr>
+        <w:t>variable expense</w:t>
+      </w:r>
+      <w:r>
+        <w:rPr>
+          <w:i/>
+          <w:sz w:val="24"/>
+          <w:szCs w:val="24"/>
+        </w:rPr>
+        <w:t xml:space="preserve"> </w:t>
+      </w:r>
+      <w:r>
+        <w:rPr>
+          <w:sz w:val="24"/>
+          <w:szCs w:val="24"/>
+        </w:rPr>
+        <w:t>(Initial investment)</w:t>
+      </w:r>
+    </w:p>
+    <w:p>
+      <w:pPr>
+        <w:pStyle w:val="ListParagraph"/>
+        <w:numPr>
+          <w:ilvl w:val="1"/>
+          <w:numId w:val="5"/>
+        </w:numPr>
+        <w:jc w:val="both"/>
+        <w:rPr>
+          <w:sz w:val="24"/>
+          <w:szCs w:val="24"/>
+        </w:rPr>
+      </w:pPr>
+      <w:r>
+        <w:rPr>
+          <w:sz w:val="24"/>
+          <w:szCs w:val="24"/>
+        </w:rPr>
+        <w:t xml:space="preserve">Benefit </w:t>
+      </w:r>
+      <w:r>
+        <w:rPr>
+          <w:sz w:val="24"/>
+          <w:szCs w:val="24"/>
+        </w:rPr>
+        <w:t>from massive</w:t>
+      </w:r>
+      <w:r>
+        <w:rPr>
+          <w:sz w:val="24"/>
+          <w:szCs w:val="24"/>
+        </w:rPr>
+        <w:t xml:space="preserve"> economies of scale</w:t>
+      </w:r>
+      <w:r>
+        <w:rPr>
+          <w:sz w:val="24"/>
+          <w:szCs w:val="24"/>
+        </w:rPr>
+        <w:t xml:space="preserve"> (pay as you go pricing adv., when started more servers)</w:t>
+      </w:r>
+    </w:p>
+    <w:p>
+      <w:pPr>
+        <w:pStyle w:val="ListParagraph"/>
+        <w:numPr>
+          <w:ilvl w:val="1"/>
+          <w:numId w:val="5"/>
+        </w:numPr>
+        <w:jc w:val="both"/>
+        <w:rPr>
+          <w:sz w:val="24"/>
+          <w:szCs w:val="24"/>
+        </w:rPr>
+      </w:pPr>
+      <w:r>
+        <w:rPr>
+          <w:sz w:val="24"/>
+          <w:szCs w:val="24"/>
+        </w:rPr>
+        <w:t>Stop guessing about capacity (Scale up/down depends on the incoming traffic)</w:t>
+      </w:r>
+    </w:p>
+    <w:p>
+      <w:pPr>
+        <w:pStyle w:val="ListParagraph"/>
+        <w:numPr>
+          <w:ilvl w:val="1"/>
+          <w:numId w:val="5"/>
+        </w:numPr>
+        <w:jc w:val="both"/>
+        <w:rPr>
+          <w:sz w:val="24"/>
+          <w:szCs w:val="24"/>
+        </w:rPr>
+      </w:pPr>
+      <w:r>
+        <w:rPr>
+          <w:sz w:val="24"/>
+          <w:szCs w:val="24"/>
+        </w:rPr>
+        <w:t>Increase speed and agility (Starting the boxes instantly in few minutes when in need)</w:t>
+      </w:r>
+    </w:p>
+    <w:p>
+      <w:pPr>
+        <w:pStyle w:val="ListParagraph"/>
+        <w:numPr>
+          <w:ilvl w:val="1"/>
+          <w:numId w:val="5"/>
+        </w:numPr>
+        <w:jc w:val="both"/>
+        <w:rPr>
+          <w:sz w:val="24"/>
+          <w:szCs w:val="24"/>
+        </w:rPr>
+      </w:pPr>
+      <w:r>
+        <w:rPr>
+          <w:sz w:val="24"/>
+          <w:szCs w:val="24"/>
+        </w:rPr>
+        <w:t>Stop spending money running and maintaining data centers</w:t>
+      </w:r>
+    </w:p>
+    <w:p>
+      <w:pPr>
+        <w:pStyle w:val="ListParagraph"/>
+        <w:numPr>
+          <w:ilvl w:val="1"/>
+          <w:numId w:val="5"/>
+        </w:numPr>
+        <w:jc w:val="both"/>
+        <w:rPr>
+          <w:sz w:val="24"/>
+          <w:szCs w:val="24"/>
+        </w:rPr>
+      </w:pPr>
+      <w:r>
+        <w:rPr>
+          <w:sz w:val="24"/>
+          <w:szCs w:val="24"/>
+        </w:rPr>
+        <w:t>Go global in minutes</w:t>
+      </w:r>
+    </w:p>
+    <w:p>
+      <w:pPr>
+        <w:pStyle w:val="ListParagraph"/>
+        <w:jc w:val="both"/>
+        <w:rPr>
+          <w:sz w:val="24"/>
+          <w:szCs w:val="24"/>
+        </w:rPr>
+      </w:pPr>
     </w:p>
     <w:p>
       <w:pPr>
@@ -281,28 +501,7 @@
           <w:sz w:val="24"/>
           <w:szCs w:val="24"/>
         </w:rPr>
-        <w:t xml:space="preserve"> </w:t>
-      </w:r>
-      <w:r>
-        <w:rPr>
-          <w:sz w:val="24"/>
-          <w:szCs w:val="24"/>
-        </w:rPr>
-        <w:t>(</w:t>
-      </w:r>
-      <w:r>
-        <w:rPr>
-          <w:sz w:val="24"/>
-          <w:szCs w:val="24"/>
-        </w:rPr>
-        <w:t xml:space="preserve">Platform </w:t>
-      </w:r>
-      <w:r>
-        <w:rPr>
-          <w:sz w:val="24"/>
-          <w:szCs w:val="24"/>
-        </w:rPr>
-        <w:t>as a service)</w:t>
+        <w:t xml:space="preserve"> (Platform as a service)</w:t>
       </w:r>
     </w:p>
     <w:p>
@@ -332,67 +531,358 @@
           <w:sz w:val="24"/>
           <w:szCs w:val="24"/>
         </w:rPr>
+        <w:t xml:space="preserve"> (Software as a service)</w:t>
+      </w:r>
+    </w:p>
+    <w:p>
+      <w:pPr>
+        <w:pStyle w:val="Subtitle"/>
+      </w:pPr>
+    </w:p>
+    <w:p>
+      <w:pPr>
+        <w:pStyle w:val="Subtitle"/>
+      </w:pPr>
+    </w:p>
+    <w:p>
+      <w:pPr>
+        <w:pStyle w:val="Subtitle"/>
+        <w:jc w:val="both"/>
+      </w:pPr>
+      <w:proofErr w:type="spellStart"/>
+      <w:r>
+        <w:lastRenderedPageBreak/>
+        <w:t>Iaas</w:t>
+      </w:r>
+      <w:proofErr w:type="spellEnd"/>
+      <w:r>
+        <w:t xml:space="preserve"> (Back end – Networking, data storage (sys admin things))</w:t>
+      </w:r>
+      <w:r>
+        <w:t>:</w:t>
+      </w:r>
+    </w:p>
+    <w:p>
+      <w:pPr>
+        <w:ind w:firstLine="720"/>
+        <w:jc w:val="both"/>
+      </w:pPr>
+      <w:r>
+        <w:t xml:space="preserve"> Contains the basic building blocks for cloud IT and provides access to networking features, computers (virtual or dedicated hardware) and data storage space. </w:t>
+      </w:r>
+      <w:r>
+        <w:t xml:space="preserve">Mostly eliminates </w:t>
+      </w:r>
+      <w:r>
+        <w:t xml:space="preserve">IT Resources </w:t>
+      </w:r>
+      <w:r>
+        <w:t>management work</w:t>
+      </w:r>
+    </w:p>
+    <w:p>
+      <w:pPr>
+        <w:pStyle w:val="Subtitle"/>
+        <w:jc w:val="both"/>
+      </w:pPr>
+      <w:proofErr w:type="spellStart"/>
+      <w:r>
+        <w:t>Paas</w:t>
+      </w:r>
+      <w:proofErr w:type="spellEnd"/>
+      <w:r>
+        <w:t xml:space="preserve"> (mid end – hardware and Operating system related things): </w:t>
+      </w:r>
+    </w:p>
+    <w:p>
+      <w:pPr>
+        <w:jc w:val="both"/>
+      </w:pPr>
+      <w:r>
+        <w:tab/>
+      </w:r>
+      <w:proofErr w:type="spellStart"/>
+      <w:r>
+        <w:t>Paas</w:t>
+      </w:r>
+      <w:proofErr w:type="spellEnd"/>
+      <w:r>
         <w:t xml:space="preserve"> </w:t>
       </w:r>
       <w:r>
-        <w:rPr>
-          <w:sz w:val="24"/>
-          <w:szCs w:val="24"/>
-        </w:rPr>
-        <w:t>(</w:t>
-      </w:r>
-      <w:r>
-        <w:rPr>
-          <w:sz w:val="24"/>
-          <w:szCs w:val="24"/>
-        </w:rPr>
-        <w:t xml:space="preserve">Software </w:t>
-      </w:r>
-      <w:r>
-        <w:rPr>
-          <w:sz w:val="24"/>
-          <w:szCs w:val="24"/>
-        </w:rPr>
-        <w:t>as a service)</w:t>
+        <w:t>remove the need for organizations to manage the underlying infrastructure (Usually h/w &amp; other Operating Systems). It lets us to concentrate on the “deployment and management” of our applications</w:t>
       </w:r>
     </w:p>
     <w:p>
       <w:pPr>
         <w:pStyle w:val="Subtitle"/>
+        <w:jc w:val="both"/>
       </w:pPr>
       <w:proofErr w:type="spellStart"/>
       <w:r>
-        <w:t>Iaas</w:t>
+        <w:t>Saas</w:t>
       </w:r>
       <w:proofErr w:type="spellEnd"/>
       <w:r>
-        <w:t xml:space="preserve"> (Back end – Networking, data storage (sys admin things))</w:t>
-      </w:r>
-      <w:r>
+        <w:t xml:space="preserve"> (Front end – Software as a service):</w:t>
+      </w:r>
+    </w:p>
+    <w:p>
+      <w:pPr>
+        <w:jc w:val="both"/>
+      </w:pPr>
+      <w:r>
+        <w:tab/>
+        <w:t xml:space="preserve">Is nothing but a service provider provides you with a completed product that is run and managed by the service provider. Using </w:t>
+      </w:r>
+      <w:proofErr w:type="spellStart"/>
+      <w:r>
+        <w:t>Saas</w:t>
+      </w:r>
+      <w:proofErr w:type="spellEnd"/>
+      <w:r>
+        <w:t xml:space="preserve"> is nothing but referring to ‘end-user’ applications. It Just </w:t>
+      </w:r>
+      <w:r>
+        <w:t>doesn’t care</w:t>
+      </w:r>
+      <w:r>
+        <w:t xml:space="preserve"> the underlying Infrastructure </w:t>
+      </w:r>
+      <w:r>
+        <w:t>and how</w:t>
+      </w:r>
+      <w:r>
+        <w:t xml:space="preserve"> the service is maintained.</w:t>
+      </w:r>
+      <w:r>
+        <w:t xml:space="preserve"> </w:t>
+      </w:r>
+    </w:p>
+    <w:p>
+      <w:pPr>
+        <w:jc w:val="both"/>
+      </w:pPr>
+    </w:p>
+    <w:p>
+      <w:pPr>
+        <w:jc w:val="both"/>
+        <w:rPr>
+          <w:rStyle w:val="SubtleEmphasis"/>
+        </w:rPr>
+      </w:pPr>
+      <w:r>
+        <w:rPr>
+          <w:rStyle w:val="SubtleEmphasis"/>
+        </w:rPr>
+        <w:t xml:space="preserve">Cloud Computing Deployment models: </w:t>
+      </w:r>
+    </w:p>
+    <w:p>
+      <w:pPr>
+        <w:jc w:val="both"/>
+        <w:rPr>
+          <w:rStyle w:val="SubtleEmphasis"/>
+          <w:i w:val="0"/>
+        </w:rPr>
+      </w:pPr>
+      <w:r>
+        <w:rPr>
+          <w:rStyle w:val="SubtleEmphasis"/>
+          <w:i w:val="0"/>
+        </w:rPr>
+        <w:t xml:space="preserve">Cloud: </w:t>
+      </w:r>
+    </w:p>
+    <w:p>
+      <w:pPr>
+        <w:jc w:val="both"/>
+      </w:pPr>
+      <w:r>
+        <w:rPr>
+          <w:rStyle w:val="SubtleEmphasis"/>
+          <w:i w:val="0"/>
+        </w:rPr>
+        <w:tab/>
+      </w:r>
+      <w:r>
+        <w:t>A</w:t>
+      </w:r>
+      <w:r>
+        <w:t xml:space="preserve"> Cloud based application is fully deployed in the cloud and all parts of it runs in the cloud itself.</w:t>
+      </w:r>
+      <w:r>
+        <w:t xml:space="preserve"> Applications in the cloud have either been created in the cloud or have been migrated from an existing infrastructure to take advantage of the cloud</w:t>
+      </w:r>
+      <w:r>
+        <w:t xml:space="preserve">  </w:t>
+      </w:r>
+    </w:p>
+    <w:p>
+      <w:pPr>
+        <w:jc w:val="both"/>
+        <w:rPr>
+          <w:rStyle w:val="SubtleEmphasis"/>
+          <w:i w:val="0"/>
+        </w:rPr>
+      </w:pPr>
+      <w:r>
+        <w:rPr>
+          <w:rStyle w:val="SubtleEmphasis"/>
+          <w:i w:val="0"/>
+        </w:rPr>
+        <w:t>Hybrid:</w:t>
+      </w:r>
+      <w:r>
+        <w:rPr>
+          <w:rStyle w:val="SubtleEmphasis"/>
+          <w:i w:val="0"/>
+        </w:rPr>
+        <w:t xml:space="preserve"> </w:t>
+      </w:r>
+    </w:p>
+    <w:p>
+      <w:pPr>
+        <w:jc w:val="both"/>
+      </w:pPr>
+      <w:r>
+        <w:rPr>
+          <w:rStyle w:val="SubtleEmphasis"/>
+          <w:i w:val="0"/>
+        </w:rPr>
+        <w:tab/>
+      </w:r>
+      <w:r>
+        <w:t>A</w:t>
+      </w:r>
+      <w:r>
+        <w:t xml:space="preserve"> Hybrid deployment is the way to connect existing infrastructure &amp; applications between cloud-based resources and existing resources that’re not located in the cloud</w:t>
+      </w:r>
+      <w:r>
+        <w:t>.  This usually happens when the organization’s infrastructure is moving onto the cloud while connecting cloud resources to the internal system</w:t>
+      </w:r>
+    </w:p>
+    <w:p>
+      <w:pPr>
+        <w:rPr>
+          <w:rStyle w:val="SubtleEmphasis"/>
+          <w:i w:val="0"/>
+        </w:rPr>
+      </w:pPr>
+      <w:r>
+        <w:rPr>
+          <w:rStyle w:val="SubtleEmphasis"/>
+          <w:i w:val="0"/>
+        </w:rPr>
+        <w:t>On</w:t>
+      </w:r>
+      <w:r>
+        <w:rPr>
+          <w:rStyle w:val="SubtleEmphasis"/>
+          <w:i w:val="0"/>
+        </w:rPr>
+        <w:t>-</w:t>
+      </w:r>
+      <w:r>
+        <w:rPr>
+          <w:rStyle w:val="SubtleEmphasis"/>
+          <w:i w:val="0"/>
+        </w:rPr>
+        <w:t>premises</w:t>
+      </w:r>
+      <w:r>
+        <w:rPr>
+          <w:rStyle w:val="SubtleEmphasis"/>
+          <w:i w:val="0"/>
+        </w:rPr>
         <w:t>:</w:t>
       </w:r>
     </w:p>
     <w:p>
-      <w:pPr>
-        <w:ind w:firstLine="720"/>
-      </w:pPr>
-      <w:r>
-        <w:t xml:space="preserve"> Contains the basic building blocks for cloud IT and provides access to networking features, computers (virtual or dedicated hardware) and data storage space. </w:t>
-      </w:r>
-    </w:p>
-    <w:p>
-      <w:pPr>
-        <w:pStyle w:val="Subtitle"/>
-      </w:pPr>
-      <w:proofErr w:type="spellStart"/>
-      <w:r>
-        <w:t>Paas</w:t>
-      </w:r>
-      <w:proofErr w:type="spellEnd"/>
-      <w:r>
-        <w:t xml:space="preserve"> (mid end – hardware and Operating system related things): </w:t>
-      </w:r>
-    </w:p>
+      <w:r>
+        <w:tab/>
+      </w:r>
+      <w:r>
+        <w:t xml:space="preserve">The deployment </w:t>
+      </w:r>
+      <w:r>
+        <w:t>of resources</w:t>
+      </w:r>
+      <w:r>
+        <w:t xml:space="preserve"> on</w:t>
+      </w:r>
+      <w:r>
+        <w:t>-</w:t>
+      </w:r>
+      <w:r>
+        <w:t>premises</w:t>
+      </w:r>
+      <w:r>
+        <w:t xml:space="preserve">, using virtualization and resource management tools is sometimes called the ‘Private Cloud’.  </w:t>
+      </w:r>
+      <w:r>
+        <w:br/>
+      </w:r>
+    </w:p>
+    <w:p>
+      <w:pPr>
+        <w:pStyle w:val="Heading2"/>
+        <w:rPr>
+          <w:b/>
+        </w:rPr>
+      </w:pPr>
+      <w:r>
+        <w:rPr>
+          <w:b/>
+        </w:rPr>
+        <w:t>Glo</w:t>
+      </w:r>
+      <w:r>
+        <w:rPr>
+          <w:b/>
+        </w:rPr>
+        <w:t>bal Infrastructure:</w:t>
+      </w:r>
+    </w:p>
+    <w:p>
+      <w:r>
+        <w:tab/>
+      </w:r>
+      <w:r>
+        <w:t xml:space="preserve">AWS cloud Infrastructure is built around </w:t>
+      </w:r>
+      <w:r>
+        <w:rPr>
+          <w:b/>
+          <w:i/>
+        </w:rPr>
+        <w:t>Regions</w:t>
+      </w:r>
+      <w:r>
+        <w:rPr>
+          <w:b/>
+          <w:i/>
+        </w:rPr>
+        <w:t xml:space="preserve"> (Geographical regions) </w:t>
+      </w:r>
+      <w:r>
+        <w:t xml:space="preserve">and </w:t>
+      </w:r>
+      <w:r>
+        <w:rPr>
+          <w:b/>
+          <w:i/>
+        </w:rPr>
+        <w:t>Availability zones</w:t>
+      </w:r>
+      <w:r>
+        <w:t xml:space="preserve">. </w:t>
+      </w:r>
+      <w:bookmarkStart w:id="0" w:name="_GoBack"/>
+      <w:bookmarkEnd w:id="0"/>
+    </w:p>
+    <w:p/>
+    <w:p/>
     <w:p>
       <w:r>
         <w:tab/>
@@ -841,6 +1331,119 @@
       </w:rPr>
     </w:lvl>
   </w:abstractNum>
+  <w:abstractNum w:abstractNumId="4" w15:restartNumberingAfterBreak="0">
+    <w:nsid w:val="57034D41"/>
+    <w:multiLevelType w:val="hybridMultilevel"/>
+    <w:tmpl w:val="F5E05C78"/>
+    <w:lvl w:ilvl="0" w:tplc="04090001">
+      <w:start w:val="1"/>
+      <w:numFmt w:val="bullet"/>
+      <w:lvlText w:val=""/>
+      <w:lvlJc w:val="left"/>
+      <w:pPr>
+        <w:ind w:left="720" w:hanging="360"/>
+      </w:pPr>
+      <w:rPr>
+        <w:rFonts w:ascii="Symbol" w:hAnsi="Symbol" w:hint="default"/>
+      </w:rPr>
+    </w:lvl>
+    <w:lvl w:ilvl="1" w:tplc="04090003">
+      <w:start w:val="1"/>
+      <w:numFmt w:val="bullet"/>
+      <w:lvlText w:val="o"/>
+      <w:lvlJc w:val="left"/>
+      <w:pPr>
+        <w:ind w:left="1440" w:hanging="360"/>
+      </w:pPr>
+      <w:rPr>
+        <w:rFonts w:ascii="Courier New" w:hAnsi="Courier New" w:cs="Courier New" w:hint="default"/>
+      </w:rPr>
+    </w:lvl>
+    <w:lvl w:ilvl="2" w:tplc="04090005" w:tentative="1">
+      <w:start w:val="1"/>
+      <w:numFmt w:val="bullet"/>
+      <w:lvlText w:val=""/>
+      <w:lvlJc w:val="left"/>
+      <w:pPr>
+        <w:ind w:left="2160" w:hanging="360"/>
+      </w:pPr>
+      <w:rPr>
+        <w:rFonts w:ascii="Wingdings" w:hAnsi="Wingdings" w:hint="default"/>
+      </w:rPr>
+    </w:lvl>
+    <w:lvl w:ilvl="3" w:tplc="04090001" w:tentative="1">
+      <w:start w:val="1"/>
+      <w:numFmt w:val="bullet"/>
+      <w:lvlText w:val=""/>
+      <w:lvlJc w:val="left"/>
+      <w:pPr>
+        <w:ind w:left="2880" w:hanging="360"/>
+      </w:pPr>
+      <w:rPr>
+        <w:rFonts w:ascii="Symbol" w:hAnsi="Symbol" w:hint="default"/>
+      </w:rPr>
+    </w:lvl>
+    <w:lvl w:ilvl="4" w:tplc="04090003" w:tentative="1">
+      <w:start w:val="1"/>
+      <w:numFmt w:val="bullet"/>
+      <w:lvlText w:val="o"/>
+      <w:lvlJc w:val="left"/>
+      <w:pPr>
+        <w:ind w:left="3600" w:hanging="360"/>
+      </w:pPr>
+      <w:rPr>
+        <w:rFonts w:ascii="Courier New" w:hAnsi="Courier New" w:cs="Courier New" w:hint="default"/>
+      </w:rPr>
+    </w:lvl>
+    <w:lvl w:ilvl="5" w:tplc="04090005" w:tentative="1">
+      <w:start w:val="1"/>
+      <w:numFmt w:val="bullet"/>
+      <w:lvlText w:val=""/>
+      <w:lvlJc w:val="left"/>
+      <w:pPr>
+        <w:ind w:left="4320" w:hanging="360"/>
+      </w:pPr>
+      <w:rPr>
+        <w:rFonts w:ascii="Wingdings" w:hAnsi="Wingdings" w:hint="default"/>
+      </w:rPr>
+    </w:lvl>
+    <w:lvl w:ilvl="6" w:tplc="04090001" w:tentative="1">
+      <w:start w:val="1"/>
+      <w:numFmt w:val="bullet"/>
+      <w:lvlText w:val=""/>
+      <w:lvlJc w:val="left"/>
+      <w:pPr>
+        <w:ind w:left="5040" w:hanging="360"/>
+      </w:pPr>
+      <w:rPr>
+        <w:rFonts w:ascii="Symbol" w:hAnsi="Symbol" w:hint="default"/>
+      </w:rPr>
+    </w:lvl>
+    <w:lvl w:ilvl="7" w:tplc="04090003" w:tentative="1">
+      <w:start w:val="1"/>
+      <w:numFmt w:val="bullet"/>
+      <w:lvlText w:val="o"/>
+      <w:lvlJc w:val="left"/>
+      <w:pPr>
+        <w:ind w:left="5760" w:hanging="360"/>
+      </w:pPr>
+      <w:rPr>
+        <w:rFonts w:ascii="Courier New" w:hAnsi="Courier New" w:cs="Courier New" w:hint="default"/>
+      </w:rPr>
+    </w:lvl>
+    <w:lvl w:ilvl="8" w:tplc="04090005" w:tentative="1">
+      <w:start w:val="1"/>
+      <w:numFmt w:val="bullet"/>
+      <w:lvlText w:val=""/>
+      <w:lvlJc w:val="left"/>
+      <w:pPr>
+        <w:ind w:left="6480" w:hanging="360"/>
+      </w:pPr>
+      <w:rPr>
+        <w:rFonts w:ascii="Wingdings" w:hAnsi="Wingdings" w:hint="default"/>
+      </w:rPr>
+    </w:lvl>
+  </w:abstractNum>
   <w:num w:numId="1">
     <w:abstractNumId w:val="3"/>
   </w:num>
@@ -852,6 +1455,9 @@
   </w:num>
   <w:num w:numId="4">
     <w:abstractNumId w:val="1"/>
+  </w:num>
+  <w:num w:numId="5">
+    <w:abstractNumId w:val="4"/>
   </w:num>
 </w:numbering>
 </file>

</xml_diff>